<commit_message>
live stream and filter data finished
</commit_message>
<xml_diff>
--- a/Project Plan.docx
+++ b/Project Plan.docx
@@ -32,6 +32,7 @@
       <w:r>
         <w:rPr>
           <w:rFonts w:ascii="Times New Roman" w:hAnsi="Times New Roman" w:cs="Times New Roman"/>
+          <w:noProof/>
           <w:sz w:val="24"/>
           <w:szCs w:val="24"/>
         </w:rPr>
@@ -403,7 +404,19 @@
         <w:rPr>
           <w:rFonts w:ascii="Times New Roman" w:hAnsi="Times New Roman" w:cs="Times New Roman"/>
         </w:rPr>
-        <w:t xml:space="preserve">, “Moderna”, “Johnson &amp; Johnson” </w:t>
+        <w:t>, “Moderna”, “Johnson &amp; Johnson</w:t>
+      </w:r>
+      <w:r>
+        <w:rPr>
+          <w:rFonts w:ascii="Times New Roman" w:hAnsi="Times New Roman" w:cs="Times New Roman"/>
+        </w:rPr>
+        <w:t xml:space="preserve"> vaccine</w:t>
+      </w:r>
+      <w:r>
+        <w:rPr>
+          <w:rFonts w:ascii="Times New Roman" w:hAnsi="Times New Roman" w:cs="Times New Roman"/>
+        </w:rPr>
+        <w:t xml:space="preserve">” </w:t>
       </w:r>
       <w:r>
         <w:rPr>
@@ -476,7 +489,23 @@
           <w:sz w:val="26"/>
           <w:szCs w:val="26"/>
         </w:rPr>
-        <w:t xml:space="preserve">Data Analytics: </w:t>
+        <w:t>Data Analyt</w:t>
+      </w:r>
+      <w:r>
+        <w:rPr>
+          <w:rFonts w:ascii="Times New Roman" w:hAnsi="Times New Roman" w:cs="Times New Roman"/>
+          <w:sz w:val="26"/>
+          <w:szCs w:val="26"/>
+        </w:rPr>
+        <w:t>si</w:t>
+      </w:r>
+      <w:r>
+        <w:rPr>
+          <w:rFonts w:ascii="Times New Roman" w:hAnsi="Times New Roman" w:cs="Times New Roman"/>
+          <w:sz w:val="26"/>
+          <w:szCs w:val="26"/>
+        </w:rPr>
+        <w:t xml:space="preserve">s: </w:t>
       </w:r>
     </w:p>
     <w:p>
@@ -818,25 +847,7 @@
             <w:rPr>
               <w:rFonts w:ascii="Cambria Math" w:hAnsi="Cambria Math" w:cs="Times New Roman"/>
             </w:rPr>
-            <m:t>how</m:t>
-          </m:r>
-          <m:r>
-            <m:rPr>
-              <m:nor/>
-            </m:rPr>
-            <w:rPr>
-              <w:rFonts w:ascii="Cambria Math" w:hAnsi="Cambria Math" w:cs="Times New Roman"/>
-            </w:rPr>
-            <m:t xml:space="preserve"> </m:t>
-          </m:r>
-          <m:r>
-            <m:rPr>
-              <m:nor/>
-            </m:rPr>
-            <w:rPr>
-              <w:rFonts w:ascii="Cambria Math" w:hAnsi="Cambria Math" w:cs="Times New Roman"/>
-            </w:rPr>
-            <m:t>many times the word w is used in post d</m:t>
+            <m:t>how many times the word w is used in post d</m:t>
           </m:r>
         </m:oMath>
       </m:oMathPara>
@@ -940,43 +951,7 @@
                     <w:rPr>
                       <w:rFonts w:ascii="Cambria Math" w:hAnsi="Cambria Math" w:cs="Times New Roman"/>
                     </w:rPr>
-                    <m:t>total # </m:t>
-                  </m:r>
-                  <m:r>
-                    <m:rPr>
-                      <m:nor/>
-                    </m:rPr>
-                    <w:rPr>
-                      <w:rFonts w:ascii="Cambria Math" w:hAnsi="Cambria Math" w:cs="Times New Roman"/>
-                    </w:rPr>
-                    <m:t>o</m:t>
-                  </m:r>
-                  <m:r>
-                    <m:rPr>
-                      <m:nor/>
-                    </m:rPr>
-                    <w:rPr>
-                      <w:rFonts w:ascii="Cambria Math" w:hAnsi="Cambria Math" w:cs="Times New Roman"/>
-                    </w:rPr>
-                    <m:t>f </m:t>
-                  </m:r>
-                  <m:r>
-                    <m:rPr>
-                      <m:nor/>
-                    </m:rPr>
-                    <w:rPr>
-                      <w:rFonts w:ascii="Cambria Math" w:hAnsi="Cambria Math" w:cs="Times New Roman"/>
-                    </w:rPr>
-                    <m:t>p</m:t>
-                  </m:r>
-                  <m:r>
-                    <m:rPr>
-                      <m:nor/>
-                    </m:rPr>
-                    <w:rPr>
-                      <w:rFonts w:ascii="Cambria Math" w:hAnsi="Cambria Math" w:cs="Times New Roman"/>
-                    </w:rPr>
-                    <m:t>osts</m:t>
+                    <m:t>total # of posts</m:t>
                   </m:r>
                 </m:num>
                 <m:den>
@@ -987,142 +962,7 @@
                     <w:rPr>
                       <w:rFonts w:ascii="Cambria Math" w:hAnsi="Cambria Math" w:cs="Times New Roman"/>
                     </w:rPr>
-                    <m:t># </m:t>
-                  </m:r>
-                  <m:r>
-                    <m:rPr>
-                      <m:nor/>
-                    </m:rPr>
-                    <w:rPr>
-                      <w:rFonts w:ascii="Cambria Math" w:hAnsi="Cambria Math" w:cs="Times New Roman"/>
-                    </w:rPr>
-                    <m:t>o</m:t>
-                  </m:r>
-                  <m:r>
-                    <m:rPr>
-                      <m:nor/>
-                    </m:rPr>
-                    <w:rPr>
-                      <w:rFonts w:ascii="Cambria Math" w:hAnsi="Cambria Math" w:cs="Times New Roman"/>
-                    </w:rPr>
-                    <m:t>f </m:t>
-                  </m:r>
-                  <m:r>
-                    <m:rPr>
-                      <m:nor/>
-                    </m:rPr>
-                    <w:rPr>
-                      <w:rFonts w:ascii="Cambria Math" w:hAnsi="Cambria Math" w:cs="Times New Roman"/>
-                    </w:rPr>
-                    <m:t>p</m:t>
-                  </m:r>
-                  <m:r>
-                    <m:rPr>
-                      <m:nor/>
-                    </m:rPr>
-                    <w:rPr>
-                      <w:rFonts w:ascii="Cambria Math" w:hAnsi="Cambria Math" w:cs="Times New Roman"/>
-                    </w:rPr>
-                    <m:t>ost</m:t>
-                  </m:r>
-                  <m:r>
-                    <m:rPr>
-                      <m:nor/>
-                    </m:rPr>
-                    <w:rPr>
-                      <w:rFonts w:ascii="Cambria Math" w:hAnsi="Cambria Math" w:cs="Times New Roman"/>
-                    </w:rPr>
-                    <m:t>s</m:t>
-                  </m:r>
-                  <m:r>
-                    <m:rPr>
-                      <m:nor/>
-                    </m:rPr>
-                    <w:rPr>
-                      <w:rFonts w:ascii="Cambria Math" w:hAnsi="Cambria Math" w:cs="Times New Roman"/>
-                    </w:rPr>
-                    <m:t> </m:t>
-                  </m:r>
-                  <m:r>
-                    <m:rPr>
-                      <m:nor/>
-                    </m:rPr>
-                    <w:rPr>
-                      <w:rFonts w:ascii="Cambria Math" w:hAnsi="Cambria Math" w:cs="Times New Roman"/>
-                    </w:rPr>
-                    <m:t>t</m:t>
-                  </m:r>
-                  <m:r>
-                    <m:rPr>
-                      <m:nor/>
-                    </m:rPr>
-                    <w:rPr>
-                      <w:rFonts w:ascii="Cambria Math" w:hAnsi="Cambria Math" w:cs="Times New Roman"/>
-                    </w:rPr>
-                    <m:t>hat </m:t>
-                  </m:r>
-                  <m:r>
-                    <m:rPr>
-                      <m:nor/>
-                    </m:rPr>
-                    <w:rPr>
-                      <w:rFonts w:ascii="Cambria Math" w:hAnsi="Cambria Math" w:cs="Times New Roman"/>
-                    </w:rPr>
-                    <m:t>contained</m:t>
-                  </m:r>
-                  <m:r>
-                    <m:rPr>
-                      <m:nor/>
-                    </m:rPr>
-                    <w:rPr>
-                      <w:rFonts w:ascii="Cambria Math" w:hAnsi="Cambria Math" w:cs="Times New Roman"/>
-                    </w:rPr>
-                    <m:t> </m:t>
-                  </m:r>
-                  <m:r>
-                    <m:rPr>
-                      <m:nor/>
-                    </m:rPr>
-                    <w:rPr>
-                      <w:rFonts w:ascii="Cambria Math" w:hAnsi="Cambria Math" w:cs="Times New Roman"/>
-                    </w:rPr>
-                    <m:t>t</m:t>
-                  </m:r>
-                  <m:r>
-                    <m:rPr>
-                      <m:nor/>
-                    </m:rPr>
-                    <w:rPr>
-                      <w:rFonts w:ascii="Cambria Math" w:hAnsi="Cambria Math" w:cs="Times New Roman"/>
-                    </w:rPr>
-                    <m:t>he </m:t>
-                  </m:r>
-                  <m:r>
-                    <m:rPr>
-                      <m:nor/>
-                    </m:rPr>
-                    <w:rPr>
-                      <w:rFonts w:ascii="Cambria Math" w:hAnsi="Cambria Math" w:cs="Times New Roman"/>
-                    </w:rPr>
-                    <m:t>w</m:t>
-                  </m:r>
-                  <m:r>
-                    <m:rPr>
-                      <m:nor/>
-                    </m:rPr>
-                    <w:rPr>
-                      <w:rFonts w:ascii="Cambria Math" w:hAnsi="Cambria Math" w:cs="Times New Roman"/>
-                    </w:rPr>
-                    <m:t>ord </m:t>
-                  </m:r>
-                  <m:r>
-                    <m:rPr>
-                      <m:nor/>
-                    </m:rPr>
-                    <w:rPr>
-                      <w:rFonts w:ascii="Cambria Math" w:hAnsi="Cambria Math" w:cs="Times New Roman"/>
-                    </w:rPr>
-                    <m:t>w</m:t>
+                    <m:t># of posts that contained the word w</m:t>
                   </m:r>
                 </m:den>
               </m:f>

</xml_diff>

<commit_message>
Added timer and corrected output format.
</commit_message>
<xml_diff>
--- a/Project Plan.docx
+++ b/Project Plan.docx
@@ -230,6 +230,7 @@
         </w:rPr>
         <w:t>-27</w:t>
       </w:r>
+      <w:proofErr w:type="gramStart"/>
       <w:r>
         <w:rPr>
           <w:rFonts w:ascii="Times New Roman" w:hAnsi="Times New Roman" w:cs="Times New Roman"/>
@@ -241,7 +242,14 @@
         <w:rPr>
           <w:rFonts w:ascii="Times New Roman" w:hAnsi="Times New Roman" w:cs="Times New Roman"/>
         </w:rPr>
-        <w:t xml:space="preserve"> :  </w:t>
+        <w:t xml:space="preserve"> :</w:t>
+      </w:r>
+      <w:proofErr w:type="gramEnd"/>
+      <w:r>
+        <w:rPr>
+          <w:rFonts w:ascii="Times New Roman" w:hAnsi="Times New Roman" w:cs="Times New Roman"/>
+        </w:rPr>
+        <w:t xml:space="preserve">  </w:t>
       </w:r>
     </w:p>
     <w:p>
@@ -343,6 +351,7 @@
         <w:spacing w:line="360" w:lineRule="auto"/>
         <w:rPr>
           <w:rFonts w:ascii="Times New Roman" w:hAnsi="Times New Roman" w:cs="Times New Roman"/>
+          <w:strike/>
         </w:rPr>
       </w:pPr>
       <w:r>
@@ -355,7 +364,14 @@
         <w:rPr>
           <w:rFonts w:ascii="Times New Roman" w:hAnsi="Times New Roman" w:cs="Times New Roman"/>
         </w:rPr>
-        <w:t>anguage is English and time zone cover North America</w:t>
+        <w:t xml:space="preserve">anguage is English </w:t>
+      </w:r>
+      <w:r>
+        <w:rPr>
+          <w:rFonts w:ascii="Times New Roman" w:hAnsi="Times New Roman" w:cs="Times New Roman"/>
+          <w:strike/>
+        </w:rPr>
+        <w:t>and time zone cover North America</w:t>
       </w:r>
     </w:p>
     <w:p>
@@ -489,15 +505,16 @@
           <w:sz w:val="26"/>
           <w:szCs w:val="26"/>
         </w:rPr>
-        <w:t>Data Analyt</w:t>
-      </w:r>
+        <w:t xml:space="preserve">Data </w:t>
+      </w:r>
+      <w:proofErr w:type="spellStart"/>
       <w:r>
         <w:rPr>
           <w:rFonts w:ascii="Times New Roman" w:hAnsi="Times New Roman" w:cs="Times New Roman"/>
           <w:sz w:val="26"/>
           <w:szCs w:val="26"/>
         </w:rPr>
-        <w:t>si</w:t>
+        <w:t>Analyt</w:t>
       </w:r>
       <w:r>
         <w:rPr>
@@ -505,7 +522,24 @@
           <w:sz w:val="26"/>
           <w:szCs w:val="26"/>
         </w:rPr>
-        <w:t xml:space="preserve">s: </w:t>
+        <w:t>si</w:t>
+      </w:r>
+      <w:r>
+        <w:rPr>
+          <w:rFonts w:ascii="Times New Roman" w:hAnsi="Times New Roman" w:cs="Times New Roman"/>
+          <w:sz w:val="26"/>
+          <w:szCs w:val="26"/>
+        </w:rPr>
+        <w:t>s</w:t>
+      </w:r>
+      <w:proofErr w:type="spellEnd"/>
+      <w:r>
+        <w:rPr>
+          <w:rFonts w:ascii="Times New Roman" w:hAnsi="Times New Roman" w:cs="Times New Roman"/>
+          <w:sz w:val="26"/>
+          <w:szCs w:val="26"/>
+        </w:rPr>
+        <w:t xml:space="preserve">: </w:t>
       </w:r>
     </w:p>
     <w:p>
@@ -772,7 +806,21 @@
         <w:rPr>
           <w:rFonts w:ascii="Times New Roman" w:hAnsi="Times New Roman" w:cs="Times New Roman"/>
         </w:rPr>
-        <w:t>with the highest tf-idf scores in each topic.</w:t>
+        <w:t xml:space="preserve">with the highest </w:t>
+      </w:r>
+      <w:proofErr w:type="spellStart"/>
+      <w:r>
+        <w:rPr>
+          <w:rFonts w:ascii="Times New Roman" w:hAnsi="Times New Roman" w:cs="Times New Roman"/>
+        </w:rPr>
+        <w:t>tf-idf</w:t>
+      </w:r>
+      <w:proofErr w:type="spellEnd"/>
+      <w:r>
+        <w:rPr>
+          <w:rFonts w:ascii="Times New Roman" w:hAnsi="Times New Roman" w:cs="Times New Roman"/>
+        </w:rPr>
+        <w:t xml:space="preserve"> scores in each topic.</w:t>
       </w:r>
     </w:p>
     <w:p>
@@ -1068,7 +1116,19 @@
         <w:rPr>
           <w:rFonts w:ascii="Times New Roman" w:hAnsi="Times New Roman" w:cs="Times New Roman"/>
         </w:rPr>
-        <w:t>What are the most frequently used words in each topic and what dos it imply about people’s attitude towards pandemic / vaccination?</w:t>
+        <w:t>What are the most frequently used words in each topic and what do</w:t>
+      </w:r>
+      <w:r>
+        <w:rPr>
+          <w:rFonts w:ascii="Times New Roman" w:hAnsi="Times New Roman" w:cs="Times New Roman"/>
+        </w:rPr>
+        <w:t>e</w:t>
+      </w:r>
+      <w:r>
+        <w:rPr>
+          <w:rFonts w:ascii="Times New Roman" w:hAnsi="Times New Roman" w:cs="Times New Roman"/>
+        </w:rPr>
+        <w:t>s it imply about people’s attitude towards pandemic / vaccination?</w:t>
       </w:r>
       <w:r>
         <w:rPr>
@@ -1145,8 +1205,19 @@
           <w:sz w:val="32"/>
           <w:szCs w:val="32"/>
         </w:rPr>
-        <w:t>13th :</w:t>
-      </w:r>
+        <w:t>13</w:t>
+      </w:r>
+      <w:proofErr w:type="gramStart"/>
+      <w:r>
+        <w:rPr>
+          <w:rFonts w:ascii="Times New Roman" w:eastAsiaTheme="majorEastAsia" w:hAnsi="Times New Roman" w:cs="Times New Roman"/>
+          <w:color w:val="2F5496" w:themeColor="accent1" w:themeShade="BF"/>
+          <w:sz w:val="32"/>
+          <w:szCs w:val="32"/>
+        </w:rPr>
+        <w:t>th :</w:t>
+      </w:r>
+      <w:proofErr w:type="gramEnd"/>
     </w:p>
     <w:p>
       <w:pPr>
@@ -1260,7 +1331,23 @@
           <w:rFonts w:ascii="Times New Roman" w:hAnsi="Times New Roman" w:cs="Times New Roman"/>
           <w:color w:val="00B050"/>
         </w:rPr>
-        <w:t xml:space="preserve">Is our ultimate goal to answer </w:t>
+        <w:t xml:space="preserve">Is our </w:t>
+      </w:r>
+      <w:proofErr w:type="gramStart"/>
+      <w:r>
+        <w:rPr>
+          <w:rFonts w:ascii="Times New Roman" w:hAnsi="Times New Roman" w:cs="Times New Roman"/>
+          <w:color w:val="00B050"/>
+        </w:rPr>
+        <w:t>ultimate goal</w:t>
+      </w:r>
+      <w:proofErr w:type="gramEnd"/>
+      <w:r>
+        <w:rPr>
+          <w:rFonts w:ascii="Times New Roman" w:hAnsi="Times New Roman" w:cs="Times New Roman"/>
+          <w:color w:val="00B050"/>
+        </w:rPr>
+        <w:t xml:space="preserve"> to answer </w:t>
       </w:r>
       <w:r>
         <w:rPr>

</xml_diff>

<commit_message>
Get top 15 words with the highest tfidfs for each sentiment in each catogory.
</commit_message>
<xml_diff>
--- a/Project Plan.docx
+++ b/Project Plan.docx
@@ -489,15 +489,16 @@
           <w:sz w:val="26"/>
           <w:szCs w:val="26"/>
         </w:rPr>
-        <w:t>Data Analyt</w:t>
-      </w:r>
+        <w:t xml:space="preserve">Data </w:t>
+      </w:r>
+      <w:proofErr w:type="spellStart"/>
       <w:r>
         <w:rPr>
           <w:rFonts w:ascii="Times New Roman" w:hAnsi="Times New Roman" w:cs="Times New Roman"/>
           <w:sz w:val="26"/>
           <w:szCs w:val="26"/>
         </w:rPr>
-        <w:t>si</w:t>
+        <w:t>Analyt</w:t>
       </w:r>
       <w:r>
         <w:rPr>
@@ -505,7 +506,24 @@
           <w:sz w:val="26"/>
           <w:szCs w:val="26"/>
         </w:rPr>
-        <w:t xml:space="preserve">s: </w:t>
+        <w:t>si</w:t>
+      </w:r>
+      <w:r>
+        <w:rPr>
+          <w:rFonts w:ascii="Times New Roman" w:hAnsi="Times New Roman" w:cs="Times New Roman"/>
+          <w:sz w:val="26"/>
+          <w:szCs w:val="26"/>
+        </w:rPr>
+        <w:t>s</w:t>
+      </w:r>
+      <w:proofErr w:type="spellEnd"/>
+      <w:r>
+        <w:rPr>
+          <w:rFonts w:ascii="Times New Roman" w:hAnsi="Times New Roman" w:cs="Times New Roman"/>
+          <w:sz w:val="26"/>
+          <w:szCs w:val="26"/>
+        </w:rPr>
+        <w:t xml:space="preserve">: </w:t>
       </w:r>
     </w:p>
     <w:p>
@@ -772,7 +790,21 @@
         <w:rPr>
           <w:rFonts w:ascii="Times New Roman" w:hAnsi="Times New Roman" w:cs="Times New Roman"/>
         </w:rPr>
-        <w:t>with the highest tf-idf scores in each topic.</w:t>
+        <w:t xml:space="preserve">with the highest </w:t>
+      </w:r>
+      <w:proofErr w:type="spellStart"/>
+      <w:r>
+        <w:rPr>
+          <w:rFonts w:ascii="Times New Roman" w:hAnsi="Times New Roman" w:cs="Times New Roman"/>
+        </w:rPr>
+        <w:t>tf-idf</w:t>
+      </w:r>
+      <w:proofErr w:type="spellEnd"/>
+      <w:r>
+        <w:rPr>
+          <w:rFonts w:ascii="Times New Roman" w:hAnsi="Times New Roman" w:cs="Times New Roman"/>
+        </w:rPr>
+        <w:t xml:space="preserve"> scores in each topic.</w:t>
       </w:r>
     </w:p>
     <w:p>
@@ -1068,7 +1100,19 @@
         <w:rPr>
           <w:rFonts w:ascii="Times New Roman" w:hAnsi="Times New Roman" w:cs="Times New Roman"/>
         </w:rPr>
-        <w:t>What are the most frequently used words in each topic and what dos it imply about people’s attitude towards pandemic / vaccination?</w:t>
+        <w:t>What are the most frequently used words in each topic and what do</w:t>
+      </w:r>
+      <w:r>
+        <w:rPr>
+          <w:rFonts w:ascii="Times New Roman" w:hAnsi="Times New Roman" w:cs="Times New Roman"/>
+        </w:rPr>
+        <w:t>e</w:t>
+      </w:r>
+      <w:r>
+        <w:rPr>
+          <w:rFonts w:ascii="Times New Roman" w:hAnsi="Times New Roman" w:cs="Times New Roman"/>
+        </w:rPr>
+        <w:t>s it imply about people’s attitude towards pandemic / vaccination?</w:t>
       </w:r>
       <w:r>
         <w:rPr>
@@ -1281,7 +1325,7 @@
           <w:rFonts w:ascii="Times New Roman" w:hAnsi="Times New Roman" w:cs="Times New Roman"/>
           <w:color w:val="00B050"/>
         </w:rPr>
-        <w:t>well as possible with the results we would have?</w:t>
+        <w:t>well as the results we would have?</w:t>
       </w:r>
     </w:p>
     <w:p>

</xml_diff>